<commit_message>
Fixed confusing instruction in #8b in lab #7.
</commit_message>
<xml_diff>
--- a/docs/materials/Labs/L07-A-Assembly2.docx
+++ b/docs/materials/Labs/L07-A-Assembly2.docx
@@ -3366,7 +3366,7 @@
         <w:t>LOAD</w:t>
       </w:r>
       <w:r>
-        <w:t xml:space="preserve"> instruction to the beginning of your </w:t>
+        <w:t xml:space="preserve"> instruction to your </w:t>
       </w:r>
       <w:r>
         <w:rPr>
@@ -3375,13 +3375,52 @@
         <w:t>main</w:t>
       </w:r>
       <w:r>
-        <w:t xml:space="preserve"> program that places </w:t>
+        <w:t xml:space="preserve"> program </w:t>
+      </w:r>
+      <w:r>
+        <w:t xml:space="preserve">just before the </w:t>
+      </w:r>
+      <w:r>
+        <w:rPr>
+          <w:rFonts w:ascii="Courier" w:hAnsi="Courier"/>
+        </w:rPr>
+        <w:t>CALL</w:t>
+      </w:r>
+      <w:r>
+        <w:t xml:space="preserve"> instruction.  These </w:t>
+      </w:r>
+      <w:r>
+        <w:rPr>
+          <w:rFonts w:ascii="Courier" w:hAnsi="Courier"/>
+        </w:rPr>
+        <w:t>LOAD</w:t>
+      </w:r>
+      <w:r>
+        <w:t xml:space="preserve"> instructions should </w:t>
+      </w:r>
+      <w:r>
+        <w:t>place</w:t>
+      </w:r>
+      <w:r>
+        <w:t xml:space="preserve"> </w:t>
       </w:r>
       <w:r>
         <w:t xml:space="preserve">some known </w:t>
       </w:r>
       <w:r>
-        <w:t xml:space="preserve">value into the register.  For example, if </w:t>
+        <w:t>value</w:t>
+      </w:r>
+      <w:r>
+        <w:t>s</w:t>
+      </w:r>
+      <w:r>
+        <w:t xml:space="preserve"> into the register</w:t>
+      </w:r>
+      <w:r>
+        <w:t>s</w:t>
+      </w:r>
+      <w:r>
+        <w:t xml:space="preserve">.  For example, if </w:t>
       </w:r>
       <w:proofErr w:type="spellStart"/>
       <w:r>
@@ -3410,16 +3449,19 @@
         <w:t>LOAD R2 #22</w:t>
       </w:r>
       <w:r>
-        <w:t xml:space="preserve"> at the beginning of your </w:t>
-      </w:r>
-      <w:r>
-        <w:rPr>
-          <w:rFonts w:ascii="Courier" w:hAnsi="Courier"/>
-        </w:rPr>
-        <w:t>main</w:t>
-      </w:r>
-      <w:r>
-        <w:t xml:space="preserve"> program.</w:t>
+        <w:t xml:space="preserve"> </w:t>
+      </w:r>
+      <w:r>
+        <w:t xml:space="preserve">just before the </w:t>
+      </w:r>
+      <w:r>
+        <w:rPr>
+          <w:rFonts w:ascii="Courier" w:hAnsi="Courier"/>
+        </w:rPr>
+        <w:t>CALL</w:t>
+      </w:r>
+      <w:r>
+        <w:t xml:space="preserve"> instruction.</w:t>
       </w:r>
     </w:p>
     <w:p>
@@ -4589,10 +4631,7 @@
         </w:pBdr>
       </w:pPr>
       <w:r>
-        <w:t>There is no answer required for this question</w:t>
-      </w:r>
-      <w:r>
-        <w:t>.</w:t>
+        <w:t>There is no answer required for this question.</w:t>
       </w:r>
       <w:r>
         <w:t xml:space="preserve">  But your </w:t>
@@ -6203,13 +6242,7 @@
         </w:numPr>
       </w:pPr>
       <w:r>
-        <w:t xml:space="preserve">Ensure </w:t>
-      </w:r>
-      <w:r>
-        <w:t>that the</w:t>
-      </w:r>
-      <w:r>
-        <w:t xml:space="preserve"> </w:t>
+        <w:t xml:space="preserve">Ensure that the </w:t>
       </w:r>
       <w:r>
         <w:rPr>
@@ -6218,22 +6251,7 @@
         <w:t>fact</w:t>
       </w:r>
       <w:r>
-        <w:t xml:space="preserve"> function</w:t>
-      </w:r>
-      <w:r>
-        <w:t xml:space="preserve"> is</w:t>
-      </w:r>
-      <w:r>
-        <w:t xml:space="preserve"> preserving and restoring the registers </w:t>
-      </w:r>
-      <w:r>
-        <w:t>and</w:t>
-      </w:r>
-      <w:r>
-        <w:t xml:space="preserve"> the return address </w:t>
-      </w:r>
-      <w:r>
-        <w:t>(</w:t>
+        <w:t xml:space="preserve"> function is preserving and restoring the registers and the return address (</w:t>
       </w:r>
       <w:r>
         <w:rPr>
@@ -6242,10 +6260,7 @@
         <w:t>R12</w:t>
       </w:r>
       <w:r>
-        <w:t xml:space="preserve">) as is necessary.  This </w:t>
-      </w:r>
-      <w:r>
-        <w:t>is the most common error that occurs!</w:t>
+        <w:t>) as is necessary.  This is the most common error that occurs!</w:t>
       </w:r>
     </w:p>
     <w:p>
@@ -7017,95 +7032,77 @@
         <w:rPr>
           <w:rFonts w:ascii="Courier" w:hAnsi="Courier" w:cstheme="minorHAnsi"/>
         </w:rPr>
-        <w:t>Lab0</w:t>
+        <w:t>Lab07</w:t>
       </w:r>
       <w:r>
         <w:rPr>
           <w:rFonts w:ascii="Courier" w:hAnsi="Courier" w:cstheme="minorHAnsi"/>
         </w:rPr>
-        <w:t>7</w:t>
+        <w:t>.tar.gz </w:t>
       </w:r>
       <w:r>
         <w:rPr>
           <w:rFonts w:ascii="Courier" w:hAnsi="Courier" w:cstheme="minorHAnsi"/>
         </w:rPr>
-        <w:t>.tar.gz </w:t>
+        <w:t>Lab07</w:t>
+      </w:r>
+    </w:p>
+    <w:p>
+      <w:pPr>
+        <w:rPr>
+          <w:rFonts w:cstheme="minorHAnsi"/>
+        </w:rPr>
+      </w:pPr>
+    </w:p>
+    <w:p>
+      <w:pPr>
+        <w:ind w:left="360"/>
+        <w:rPr>
+          <w:rFonts w:cstheme="minorHAnsi"/>
+        </w:rPr>
+      </w:pPr>
+      <w:r>
+        <w:rPr>
+          <w:rFonts w:cstheme="minorHAnsi"/>
+        </w:rPr>
+        <w:t xml:space="preserve">b. Use the </w:t>
+      </w:r>
+      <w:proofErr w:type="spellStart"/>
+      <w:r>
+        <w:rPr>
+          <w:rFonts w:cstheme="minorHAnsi"/>
+        </w:rPr>
+        <w:t>FireFox</w:t>
+      </w:r>
+      <w:proofErr w:type="spellEnd"/>
+      <w:r>
+        <w:rPr>
+          <w:rFonts w:cstheme="minorHAnsi"/>
+        </w:rPr>
+        <w:t xml:space="preserve"> browser in the container to go to the course </w:t>
+      </w:r>
+      <w:r>
+        <w:rPr>
+          <w:rFonts w:cstheme="minorHAnsi"/>
+        </w:rPr>
+        <w:t>M</w:t>
+      </w:r>
+      <w:r>
+        <w:rPr>
+          <w:rFonts w:cstheme="minorHAnsi"/>
+        </w:rPr>
+        <w:t xml:space="preserve">oodle site and submit the </w:t>
       </w:r>
       <w:r>
         <w:rPr>
           <w:rFonts w:ascii="Courier" w:hAnsi="Courier" w:cstheme="minorHAnsi"/>
         </w:rPr>
-        <w:t>Lab0</w:t>
+        <w:t>Lab07</w:t>
       </w:r>
       <w:r>
         <w:rPr>
           <w:rFonts w:ascii="Courier" w:hAnsi="Courier" w:cstheme="minorHAnsi"/>
         </w:rPr>
-        <w:t>7</w:t>
-      </w:r>
-    </w:p>
-    <w:p>
-      <w:pPr>
-        <w:rPr>
-          <w:rFonts w:cstheme="minorHAnsi"/>
-        </w:rPr>
-      </w:pPr>
-    </w:p>
-    <w:p>
-      <w:pPr>
-        <w:ind w:left="360"/>
-        <w:rPr>
-          <w:rFonts w:cstheme="minorHAnsi"/>
-        </w:rPr>
-      </w:pPr>
-      <w:r>
-        <w:rPr>
-          <w:rFonts w:cstheme="minorHAnsi"/>
-        </w:rPr>
-        <w:t xml:space="preserve">b. Use the </w:t>
-      </w:r>
-      <w:proofErr w:type="spellStart"/>
-      <w:r>
-        <w:rPr>
-          <w:rFonts w:cstheme="minorHAnsi"/>
-        </w:rPr>
-        <w:t>FireFox</w:t>
-      </w:r>
-      <w:proofErr w:type="spellEnd"/>
-      <w:r>
-        <w:rPr>
-          <w:rFonts w:cstheme="minorHAnsi"/>
-        </w:rPr>
-        <w:t xml:space="preserve"> browser in the container to go to the course </w:t>
-      </w:r>
-      <w:r>
-        <w:rPr>
-          <w:rFonts w:cstheme="minorHAnsi"/>
-        </w:rPr>
-        <w:t>M</w:t>
-      </w:r>
-      <w:r>
-        <w:rPr>
-          <w:rFonts w:cstheme="minorHAnsi"/>
-        </w:rPr>
-        <w:t xml:space="preserve">oodle site and submit the </w:t>
-      </w:r>
-      <w:r>
-        <w:rPr>
-          <w:rFonts w:ascii="Courier" w:hAnsi="Courier" w:cstheme="minorHAnsi"/>
-        </w:rPr>
-        <w:t>Lab0</w:t>
-      </w:r>
-      <w:r>
-        <w:rPr>
-          <w:rFonts w:ascii="Courier" w:hAnsi="Courier" w:cstheme="minorHAnsi"/>
-        </w:rPr>
-        <w:t>7</w:t>
-      </w:r>
-      <w:r>
-        <w:rPr>
-          <w:rFonts w:ascii="Courier" w:hAnsi="Courier" w:cstheme="minorHAnsi"/>
-        </w:rPr>
         <w:t>.tar.gz</w:t>
       </w:r>
       <w:r>
@@ -7142,13 +7139,7 @@
         <w:rPr>
           <w:rFonts w:cstheme="minorHAnsi"/>
         </w:rPr>
-        <w:t>0</w:t>
-      </w:r>
-      <w:r>
-        <w:rPr>
-          <w:rFonts w:cstheme="minorHAnsi"/>
-        </w:rPr>
-        <w:t>7</w:t>
+        <w:t>07</w:t>
       </w:r>
       <w:r>
         <w:rPr>
@@ -7172,13 +7163,7 @@
         <w:rPr>
           <w:rFonts w:cstheme="minorHAnsi"/>
         </w:rPr>
-        <w:t xml:space="preserve"> </w:t>
-      </w:r>
-      <w:r>
-        <w:rPr>
-          <w:rFonts w:cstheme="minorHAnsi"/>
-        </w:rPr>
-        <w:t>assignment.</w:t>
+        <w:t xml:space="preserve"> assignment.</w:t>
       </w:r>
     </w:p>
     <w:p>

</xml_diff>

<commit_message>
Fixed typos in L07 document
</commit_message>
<xml_diff>
--- a/docs/materials/Labs/L07-A-Assembly2.docx
+++ b/docs/materials/Labs/L07-A-Assembly2.docx
@@ -3378,7 +3378,16 @@
         <w:t xml:space="preserve"> program </w:t>
       </w:r>
       <w:r>
-        <w:t xml:space="preserve">just before the </w:t>
+        <w:t xml:space="preserve">after you </w:t>
+      </w:r>
+      <w:r>
+        <w:rPr>
+          <w:rFonts w:ascii="Courier" w:hAnsi="Courier"/>
+        </w:rPr>
+        <w:t>PUSH</w:t>
+      </w:r>
+      <w:r>
+        <w:t xml:space="preserve"> the arguments and just before the </w:t>
       </w:r>
       <w:r>
         <w:rPr>
@@ -3387,7 +3396,10 @@
         <w:t>CALL</w:t>
       </w:r>
       <w:r>
-        <w:t xml:space="preserve"> instruction.  These </w:t>
+        <w:t xml:space="preserve"> instruction</w:t>
+      </w:r>
+      <w:r>
+        <w:t xml:space="preserve">.  These </w:t>
       </w:r>
       <w:r>
         <w:rPr>
@@ -3440,7 +3452,13 @@
         <w:t>R2</w:t>
       </w:r>
       <w:r>
-        <w:t xml:space="preserve"> then add the instruction </w:t>
+        <w:t xml:space="preserve"> then </w:t>
+      </w:r>
+      <w:r>
+        <w:t xml:space="preserve">you might </w:t>
+      </w:r>
+      <w:r>
+        <w:t xml:space="preserve">add the instruction </w:t>
       </w:r>
       <w:r>
         <w:rPr>
@@ -3449,19 +3467,21 @@
         <w:t>LOAD R2 #22</w:t>
       </w:r>
       <w:r>
-        <w:t xml:space="preserve"> </w:t>
-      </w:r>
-      <w:r>
-        <w:t xml:space="preserve">just before the </w:t>
-      </w:r>
-      <w:r>
-        <w:rPr>
-          <w:rFonts w:ascii="Courier" w:hAnsi="Courier"/>
-        </w:rPr>
-        <w:t>CALL</w:t>
-      </w:r>
-      <w:r>
-        <w:t xml:space="preserve"> instruction.</w:t>
+        <w:t>.</w:t>
+      </w:r>
+      <w:r>
+        <w:t xml:space="preserve">  You’ll check these after the call to </w:t>
+      </w:r>
+      <w:proofErr w:type="spellStart"/>
+      <w:r>
+        <w:rPr>
+          <w:rFonts w:ascii="Courier" w:hAnsi="Courier"/>
+        </w:rPr>
+        <w:t>mult</w:t>
+      </w:r>
+      <w:proofErr w:type="spellEnd"/>
+      <w:r>
+        <w:t xml:space="preserve"> to ensure that it properly saved and restored the values of the registers it uses.</w:t>
       </w:r>
     </w:p>
     <w:p>
@@ -3955,7 +3975,6 @@
     <w:p/>
     <w:p>
       <w:r>
-        <w:lastRenderedPageBreak/>
         <w:t>As you know, t</w:t>
       </w:r>
       <w:r>
@@ -4787,6 +4806,7 @@
         <w:rPr>
           <w:noProof/>
         </w:rPr>
+        <w:lastRenderedPageBreak/>
         <w:drawing>
           <wp:inline distT="0" distB="0" distL="0" distR="0" wp14:anchorId="0C5664E3" wp14:editId="3C409E7B">
             <wp:extent cx="4030133" cy="609600"/>
@@ -6777,7 +6797,11 @@
         <w:t xml:space="preserve">so that it performs multiplication using </w:t>
       </w:r>
       <w:r>
-        <w:t>the Russian Peasant Multiplication Algorithm</w:t>
+        <w:t xml:space="preserve">the Russian Peasant </w:t>
+      </w:r>
+      <w:r>
+        <w:lastRenderedPageBreak/>
+        <w:t>Multiplication Algorithm</w:t>
       </w:r>
       <w:r>
         <w:t xml:space="preserve"> instead of repeated addition.  Hint: Recall that the </w:t>
@@ -6814,7 +6838,6 @@
           <w:sz w:val="32"/>
           <w:szCs w:val="32"/>
         </w:rPr>
-        <w:lastRenderedPageBreak/>
         <w:t>🏆</w:t>
       </w:r>
       <w:r>

</xml_diff>

<commit_message>
Small updates/corrections to Lab 07
</commit_message>
<xml_diff>
--- a/docs/materials/Labs/L07-A-Assembly2.docx
+++ b/docs/materials/Labs/L07-A-Assembly2.docx
@@ -1,6 +1,6 @@
 
 <file path=word/document.xml><?xml version="1.0" encoding="utf-8"?>
-<w:document xmlns:wpc="http://schemas.microsoft.com/office/word/2010/wordprocessingCanvas" xmlns:cx="http://schemas.microsoft.com/office/drawing/2014/chartex" xmlns:cx1="http://schemas.microsoft.com/office/drawing/2015/9/8/chartex" xmlns:cx2="http://schemas.microsoft.com/office/drawing/2015/10/21/chartex" xmlns:cx3="http://schemas.microsoft.com/office/drawing/2016/5/9/chartex" xmlns:cx4="http://schemas.microsoft.com/office/drawing/2016/5/10/chartex" xmlns:cx5="http://schemas.microsoft.com/office/drawing/2016/5/11/chartex" xmlns:cx6="http://schemas.microsoft.com/office/drawing/2016/5/12/chartex" xmlns:cx7="http://schemas.microsoft.com/office/drawing/2016/5/13/chartex" xmlns:cx8="http://schemas.microsoft.com/office/drawing/2016/5/14/chartex" xmlns:mc="http://schemas.openxmlformats.org/markup-compatibility/2006" xmlns:aink="http://schemas.microsoft.com/office/drawing/2016/ink" xmlns:am3d="http://schemas.microsoft.com/office/drawing/2017/model3d" xmlns:o="urn:schemas-microsoft-com:office:office" xmlns:oel="http://schemas.microsoft.com/office/2019/extlst" xmlns:r="http://schemas.openxmlformats.org/officeDocument/2006/relationships" xmlns:m="http://schemas.openxmlformats.org/officeDocument/2006/math" xmlns:v="urn:schemas-microsoft-com:vml" xmlns:wp14="http://schemas.microsoft.com/office/word/2010/wordprocessingDrawing" xmlns:wp="http://schemas.openxmlformats.org/drawingml/2006/wordprocessingDrawing" xmlns:w10="urn:schemas-microsoft-com:office:word" xmlns:w="http://schemas.openxmlformats.org/wordprocessingml/2006/main" xmlns:w14="http://schemas.microsoft.com/office/word/2010/wordml" xmlns:w15="http://schemas.microsoft.com/office/word/2012/wordml" xmlns:w16cex="http://schemas.microsoft.com/office/word/2018/wordml/cex" xmlns:w16cid="http://schemas.microsoft.com/office/word/2016/wordml/cid" xmlns:w16="http://schemas.microsoft.com/office/word/2018/wordml" xmlns:w16sdtdh="http://schemas.microsoft.com/office/word/2020/wordml/sdtdatahash" xmlns:w16se="http://schemas.microsoft.com/office/word/2015/wordml/symex" xmlns:wpg="http://schemas.microsoft.com/office/word/2010/wordprocessingGroup" xmlns:wpi="http://schemas.microsoft.com/office/word/2010/wordprocessingInk" xmlns:wne="http://schemas.microsoft.com/office/word/2006/wordml" xmlns:wps="http://schemas.microsoft.com/office/word/2010/wordprocessingShape" mc:Ignorable="w14 w15 w16se w16cid w16 w16cex w16sdtdh wp14">
+<w:document xmlns:wpc="http://schemas.microsoft.com/office/word/2010/wordprocessingCanvas" xmlns:cx="http://schemas.microsoft.com/office/drawing/2014/chartex" xmlns:cx1="http://schemas.microsoft.com/office/drawing/2015/9/8/chartex" xmlns:cx2="http://schemas.microsoft.com/office/drawing/2015/10/21/chartex" xmlns:cx3="http://schemas.microsoft.com/office/drawing/2016/5/9/chartex" xmlns:cx4="http://schemas.microsoft.com/office/drawing/2016/5/10/chartex" xmlns:cx5="http://schemas.microsoft.com/office/drawing/2016/5/11/chartex" xmlns:cx6="http://schemas.microsoft.com/office/drawing/2016/5/12/chartex" xmlns:cx7="http://schemas.microsoft.com/office/drawing/2016/5/13/chartex" xmlns:cx8="http://schemas.microsoft.com/office/drawing/2016/5/14/chartex" xmlns:mc="http://schemas.openxmlformats.org/markup-compatibility/2006" xmlns:aink="http://schemas.microsoft.com/office/drawing/2016/ink" xmlns:am3d="http://schemas.microsoft.com/office/drawing/2017/model3d" xmlns:o="urn:schemas-microsoft-com:office:office" xmlns:oel="http://schemas.microsoft.com/office/2019/extlst" xmlns:r="http://schemas.openxmlformats.org/officeDocument/2006/relationships" xmlns:m="http://schemas.openxmlformats.org/officeDocument/2006/math" xmlns:v="urn:schemas-microsoft-com:vml" xmlns:wp14="http://schemas.microsoft.com/office/word/2010/wordprocessingDrawing" xmlns:wp="http://schemas.openxmlformats.org/drawingml/2006/wordprocessingDrawing" xmlns:w10="urn:schemas-microsoft-com:office:word" xmlns:w="http://schemas.openxmlformats.org/wordprocessingml/2006/main" xmlns:w14="http://schemas.microsoft.com/office/word/2010/wordml" xmlns:w15="http://schemas.microsoft.com/office/word/2012/wordml" xmlns:w16cex="http://schemas.microsoft.com/office/word/2018/wordml/cex" xmlns:w16cid="http://schemas.microsoft.com/office/word/2016/wordml/cid" xmlns:w16="http://schemas.microsoft.com/office/word/2018/wordml" xmlns:w16du="http://schemas.microsoft.com/office/word/2023/wordml/word16du" xmlns:w16sdtdh="http://schemas.microsoft.com/office/word/2020/wordml/sdtdatahash" xmlns:w16se="http://schemas.microsoft.com/office/word/2015/wordml/symex" xmlns:wpg="http://schemas.microsoft.com/office/word/2010/wordprocessingGroup" xmlns:wpi="http://schemas.microsoft.com/office/word/2010/wordprocessingInk" xmlns:wne="http://schemas.microsoft.com/office/word/2006/wordml" xmlns:wps="http://schemas.microsoft.com/office/word/2010/wordprocessingShape" mc:Ignorable="w14 w15 w16se w16cid w16 w16cex w16sdtdh wp14">
   <w:body>
     <w:p>
       <w:pPr>
@@ -64,7 +64,7 @@
           <w:sz w:val="28"/>
           <w:szCs w:val="28"/>
         </w:rPr>
-        <w:t>9</w:t>
+        <w:t>7</w:t>
       </w:r>
       <w:r>
         <w:rPr>
@@ -7416,7 +7416,7 @@
 </file>
 
 <file path=word/endnotes.xml><?xml version="1.0" encoding="utf-8"?>
-<w:endnotes xmlns:wpc="http://schemas.microsoft.com/office/word/2010/wordprocessingCanvas" xmlns:cx="http://schemas.microsoft.com/office/drawing/2014/chartex" xmlns:cx1="http://schemas.microsoft.com/office/drawing/2015/9/8/chartex" xmlns:cx2="http://schemas.microsoft.com/office/drawing/2015/10/21/chartex" xmlns:cx3="http://schemas.microsoft.com/office/drawing/2016/5/9/chartex" xmlns:cx4="http://schemas.microsoft.com/office/drawing/2016/5/10/chartex" xmlns:cx5="http://schemas.microsoft.com/office/drawing/2016/5/11/chartex" xmlns:cx6="http://schemas.microsoft.com/office/drawing/2016/5/12/chartex" xmlns:cx7="http://schemas.microsoft.com/office/drawing/2016/5/13/chartex" xmlns:cx8="http://schemas.microsoft.com/office/drawing/2016/5/14/chartex" xmlns:mc="http://schemas.openxmlformats.org/markup-compatibility/2006" xmlns:aink="http://schemas.microsoft.com/office/drawing/2016/ink" xmlns:am3d="http://schemas.microsoft.com/office/drawing/2017/model3d" xmlns:o="urn:schemas-microsoft-com:office:office" xmlns:oel="http://schemas.microsoft.com/office/2019/extlst" xmlns:r="http://schemas.openxmlformats.org/officeDocument/2006/relationships" xmlns:m="http://schemas.openxmlformats.org/officeDocument/2006/math" xmlns:v="urn:schemas-microsoft-com:vml" xmlns:wp14="http://schemas.microsoft.com/office/word/2010/wordprocessingDrawing" xmlns:wp="http://schemas.openxmlformats.org/drawingml/2006/wordprocessingDrawing" xmlns:w10="urn:schemas-microsoft-com:office:word" xmlns:w="http://schemas.openxmlformats.org/wordprocessingml/2006/main" xmlns:w14="http://schemas.microsoft.com/office/word/2010/wordml" xmlns:w15="http://schemas.microsoft.com/office/word/2012/wordml" xmlns:w16cex="http://schemas.microsoft.com/office/word/2018/wordml/cex" xmlns:w16cid="http://schemas.microsoft.com/office/word/2016/wordml/cid" xmlns:w16="http://schemas.microsoft.com/office/word/2018/wordml" xmlns:w16sdtdh="http://schemas.microsoft.com/office/word/2020/wordml/sdtdatahash" xmlns:w16se="http://schemas.microsoft.com/office/word/2015/wordml/symex" xmlns:wpg="http://schemas.microsoft.com/office/word/2010/wordprocessingGroup" xmlns:wpi="http://schemas.microsoft.com/office/word/2010/wordprocessingInk" xmlns:wne="http://schemas.microsoft.com/office/word/2006/wordml" xmlns:wps="http://schemas.microsoft.com/office/word/2010/wordprocessingShape" mc:Ignorable="w14 w15 w16se w16cid w16 w16cex w16sdtdh wp14">
+<w:endnotes xmlns:wpc="http://schemas.microsoft.com/office/word/2010/wordprocessingCanvas" xmlns:cx="http://schemas.microsoft.com/office/drawing/2014/chartex" xmlns:cx1="http://schemas.microsoft.com/office/drawing/2015/9/8/chartex" xmlns:cx2="http://schemas.microsoft.com/office/drawing/2015/10/21/chartex" xmlns:cx3="http://schemas.microsoft.com/office/drawing/2016/5/9/chartex" xmlns:cx4="http://schemas.microsoft.com/office/drawing/2016/5/10/chartex" xmlns:cx5="http://schemas.microsoft.com/office/drawing/2016/5/11/chartex" xmlns:cx6="http://schemas.microsoft.com/office/drawing/2016/5/12/chartex" xmlns:cx7="http://schemas.microsoft.com/office/drawing/2016/5/13/chartex" xmlns:cx8="http://schemas.microsoft.com/office/drawing/2016/5/14/chartex" xmlns:mc="http://schemas.openxmlformats.org/markup-compatibility/2006" xmlns:aink="http://schemas.microsoft.com/office/drawing/2016/ink" xmlns:am3d="http://schemas.microsoft.com/office/drawing/2017/model3d" xmlns:o="urn:schemas-microsoft-com:office:office" xmlns:oel="http://schemas.microsoft.com/office/2019/extlst" xmlns:r="http://schemas.openxmlformats.org/officeDocument/2006/relationships" xmlns:m="http://schemas.openxmlformats.org/officeDocument/2006/math" xmlns:v="urn:schemas-microsoft-com:vml" xmlns:wp14="http://schemas.microsoft.com/office/word/2010/wordprocessingDrawing" xmlns:wp="http://schemas.openxmlformats.org/drawingml/2006/wordprocessingDrawing" xmlns:w10="urn:schemas-microsoft-com:office:word" xmlns:w="http://schemas.openxmlformats.org/wordprocessingml/2006/main" xmlns:w14="http://schemas.microsoft.com/office/word/2010/wordml" xmlns:w15="http://schemas.microsoft.com/office/word/2012/wordml" xmlns:w16cex="http://schemas.microsoft.com/office/word/2018/wordml/cex" xmlns:w16cid="http://schemas.microsoft.com/office/word/2016/wordml/cid" xmlns:w16="http://schemas.microsoft.com/office/word/2018/wordml" xmlns:w16du="http://schemas.microsoft.com/office/word/2023/wordml/word16du" xmlns:w16sdtdh="http://schemas.microsoft.com/office/word/2020/wordml/sdtdatahash" xmlns:w16se="http://schemas.microsoft.com/office/word/2015/wordml/symex" xmlns:wpg="http://schemas.microsoft.com/office/word/2010/wordprocessingGroup" xmlns:wpi="http://schemas.microsoft.com/office/word/2010/wordprocessingInk" xmlns:wne="http://schemas.microsoft.com/office/word/2006/wordml" xmlns:wps="http://schemas.microsoft.com/office/word/2010/wordprocessingShape" mc:Ignorable="w14 w15 w16se w16cid w16 w16cex w16sdtdh wp14">
   <w:endnote w:type="separator" w:id="-1">
     <w:p>
       <w:r>
@@ -7435,7 +7435,7 @@
 </file>
 
 <file path=word/footer1.xml><?xml version="1.0" encoding="utf-8"?>
-<w:ftr xmlns:wpc="http://schemas.microsoft.com/office/word/2010/wordprocessingCanvas" xmlns:cx="http://schemas.microsoft.com/office/drawing/2014/chartex" xmlns:cx1="http://schemas.microsoft.com/office/drawing/2015/9/8/chartex" xmlns:cx2="http://schemas.microsoft.com/office/drawing/2015/10/21/chartex" xmlns:cx3="http://schemas.microsoft.com/office/drawing/2016/5/9/chartex" xmlns:cx4="http://schemas.microsoft.com/office/drawing/2016/5/10/chartex" xmlns:cx5="http://schemas.microsoft.com/office/drawing/2016/5/11/chartex" xmlns:cx6="http://schemas.microsoft.com/office/drawing/2016/5/12/chartex" xmlns:cx7="http://schemas.microsoft.com/office/drawing/2016/5/13/chartex" xmlns:cx8="http://schemas.microsoft.com/office/drawing/2016/5/14/chartex" xmlns:mc="http://schemas.openxmlformats.org/markup-compatibility/2006" xmlns:aink="http://schemas.microsoft.com/office/drawing/2016/ink" xmlns:am3d="http://schemas.microsoft.com/office/drawing/2017/model3d" xmlns:o="urn:schemas-microsoft-com:office:office" xmlns:oel="http://schemas.microsoft.com/office/2019/extlst" xmlns:r="http://schemas.openxmlformats.org/officeDocument/2006/relationships" xmlns:m="http://schemas.openxmlformats.org/officeDocument/2006/math" xmlns:v="urn:schemas-microsoft-com:vml" xmlns:wp14="http://schemas.microsoft.com/office/word/2010/wordprocessingDrawing" xmlns:wp="http://schemas.openxmlformats.org/drawingml/2006/wordprocessingDrawing" xmlns:w10="urn:schemas-microsoft-com:office:word" xmlns:w="http://schemas.openxmlformats.org/wordprocessingml/2006/main" xmlns:w14="http://schemas.microsoft.com/office/word/2010/wordml" xmlns:w15="http://schemas.microsoft.com/office/word/2012/wordml" xmlns:w16cex="http://schemas.microsoft.com/office/word/2018/wordml/cex" xmlns:w16cid="http://schemas.microsoft.com/office/word/2016/wordml/cid" xmlns:w16="http://schemas.microsoft.com/office/word/2018/wordml" xmlns:w16sdtdh="http://schemas.microsoft.com/office/word/2020/wordml/sdtdatahash" xmlns:w16se="http://schemas.microsoft.com/office/word/2015/wordml/symex" xmlns:wpg="http://schemas.microsoft.com/office/word/2010/wordprocessingGroup" xmlns:wpi="http://schemas.microsoft.com/office/word/2010/wordprocessingInk" xmlns:wne="http://schemas.microsoft.com/office/word/2006/wordml" xmlns:wps="http://schemas.microsoft.com/office/word/2010/wordprocessingShape" mc:Ignorable="w14 w15 w16se w16cid w16 w16cex w16sdtdh wp14">
+<w:ftr xmlns:wpc="http://schemas.microsoft.com/office/word/2010/wordprocessingCanvas" xmlns:cx="http://schemas.microsoft.com/office/drawing/2014/chartex" xmlns:cx1="http://schemas.microsoft.com/office/drawing/2015/9/8/chartex" xmlns:cx2="http://schemas.microsoft.com/office/drawing/2015/10/21/chartex" xmlns:cx3="http://schemas.microsoft.com/office/drawing/2016/5/9/chartex" xmlns:cx4="http://schemas.microsoft.com/office/drawing/2016/5/10/chartex" xmlns:cx5="http://schemas.microsoft.com/office/drawing/2016/5/11/chartex" xmlns:cx6="http://schemas.microsoft.com/office/drawing/2016/5/12/chartex" xmlns:cx7="http://schemas.microsoft.com/office/drawing/2016/5/13/chartex" xmlns:cx8="http://schemas.microsoft.com/office/drawing/2016/5/14/chartex" xmlns:mc="http://schemas.openxmlformats.org/markup-compatibility/2006" xmlns:aink="http://schemas.microsoft.com/office/drawing/2016/ink" xmlns:am3d="http://schemas.microsoft.com/office/drawing/2017/model3d" xmlns:o="urn:schemas-microsoft-com:office:office" xmlns:oel="http://schemas.microsoft.com/office/2019/extlst" xmlns:r="http://schemas.openxmlformats.org/officeDocument/2006/relationships" xmlns:m="http://schemas.openxmlformats.org/officeDocument/2006/math" xmlns:v="urn:schemas-microsoft-com:vml" xmlns:wp14="http://schemas.microsoft.com/office/word/2010/wordprocessingDrawing" xmlns:wp="http://schemas.openxmlformats.org/drawingml/2006/wordprocessingDrawing" xmlns:w10="urn:schemas-microsoft-com:office:word" xmlns:w="http://schemas.openxmlformats.org/wordprocessingml/2006/main" xmlns:w14="http://schemas.microsoft.com/office/word/2010/wordml" xmlns:w15="http://schemas.microsoft.com/office/word/2012/wordml" xmlns:w16cex="http://schemas.microsoft.com/office/word/2018/wordml/cex" xmlns:w16cid="http://schemas.microsoft.com/office/word/2016/wordml/cid" xmlns:w16="http://schemas.microsoft.com/office/word/2018/wordml" xmlns:w16du="http://schemas.microsoft.com/office/word/2023/wordml/word16du" xmlns:w16sdtdh="http://schemas.microsoft.com/office/word/2020/wordml/sdtdatahash" xmlns:w16se="http://schemas.microsoft.com/office/word/2015/wordml/symex" xmlns:wpg="http://schemas.microsoft.com/office/word/2010/wordprocessingGroup" xmlns:wpi="http://schemas.microsoft.com/office/word/2010/wordprocessingInk" xmlns:wne="http://schemas.microsoft.com/office/word/2006/wordml" xmlns:wps="http://schemas.microsoft.com/office/word/2010/wordprocessingShape" mc:Ignorable="w14 w15 w16se w16cid w16 w16cex w16sdtdh wp14">
   <w:p>
     <w:pPr>
       <w:shd w:val="clear" w:color="auto" w:fill="FFFFFF"/>
@@ -7594,7 +7594,7 @@
 </file>
 
 <file path=word/footnotes.xml><?xml version="1.0" encoding="utf-8"?>
-<w:footnotes xmlns:wpc="http://schemas.microsoft.com/office/word/2010/wordprocessingCanvas" xmlns:cx="http://schemas.microsoft.com/office/drawing/2014/chartex" xmlns:cx1="http://schemas.microsoft.com/office/drawing/2015/9/8/chartex" xmlns:cx2="http://schemas.microsoft.com/office/drawing/2015/10/21/chartex" xmlns:cx3="http://schemas.microsoft.com/office/drawing/2016/5/9/chartex" xmlns:cx4="http://schemas.microsoft.com/office/drawing/2016/5/10/chartex" xmlns:cx5="http://schemas.microsoft.com/office/drawing/2016/5/11/chartex" xmlns:cx6="http://schemas.microsoft.com/office/drawing/2016/5/12/chartex" xmlns:cx7="http://schemas.microsoft.com/office/drawing/2016/5/13/chartex" xmlns:cx8="http://schemas.microsoft.com/office/drawing/2016/5/14/chartex" xmlns:mc="http://schemas.openxmlformats.org/markup-compatibility/2006" xmlns:aink="http://schemas.microsoft.com/office/drawing/2016/ink" xmlns:am3d="http://schemas.microsoft.com/office/drawing/2017/model3d" xmlns:o="urn:schemas-microsoft-com:office:office" xmlns:oel="http://schemas.microsoft.com/office/2019/extlst" xmlns:r="http://schemas.openxmlformats.org/officeDocument/2006/relationships" xmlns:m="http://schemas.openxmlformats.org/officeDocument/2006/math" xmlns:v="urn:schemas-microsoft-com:vml" xmlns:wp14="http://schemas.microsoft.com/office/word/2010/wordprocessingDrawing" xmlns:wp="http://schemas.openxmlformats.org/drawingml/2006/wordprocessingDrawing" xmlns:w10="urn:schemas-microsoft-com:office:word" xmlns:w="http://schemas.openxmlformats.org/wordprocessingml/2006/main" xmlns:w14="http://schemas.microsoft.com/office/word/2010/wordml" xmlns:w15="http://schemas.microsoft.com/office/word/2012/wordml" xmlns:w16cex="http://schemas.microsoft.com/office/word/2018/wordml/cex" xmlns:w16cid="http://schemas.microsoft.com/office/word/2016/wordml/cid" xmlns:w16="http://schemas.microsoft.com/office/word/2018/wordml" xmlns:w16sdtdh="http://schemas.microsoft.com/office/word/2020/wordml/sdtdatahash" xmlns:w16se="http://schemas.microsoft.com/office/word/2015/wordml/symex" xmlns:wpg="http://schemas.microsoft.com/office/word/2010/wordprocessingGroup" xmlns:wpi="http://schemas.microsoft.com/office/word/2010/wordprocessingInk" xmlns:wne="http://schemas.microsoft.com/office/word/2006/wordml" xmlns:wps="http://schemas.microsoft.com/office/word/2010/wordprocessingShape" mc:Ignorable="w14 w15 w16se w16cid w16 w16cex w16sdtdh wp14">
+<w:footnotes xmlns:wpc="http://schemas.microsoft.com/office/word/2010/wordprocessingCanvas" xmlns:cx="http://schemas.microsoft.com/office/drawing/2014/chartex" xmlns:cx1="http://schemas.microsoft.com/office/drawing/2015/9/8/chartex" xmlns:cx2="http://schemas.microsoft.com/office/drawing/2015/10/21/chartex" xmlns:cx3="http://schemas.microsoft.com/office/drawing/2016/5/9/chartex" xmlns:cx4="http://schemas.microsoft.com/office/drawing/2016/5/10/chartex" xmlns:cx5="http://schemas.microsoft.com/office/drawing/2016/5/11/chartex" xmlns:cx6="http://schemas.microsoft.com/office/drawing/2016/5/12/chartex" xmlns:cx7="http://schemas.microsoft.com/office/drawing/2016/5/13/chartex" xmlns:cx8="http://schemas.microsoft.com/office/drawing/2016/5/14/chartex" xmlns:mc="http://schemas.openxmlformats.org/markup-compatibility/2006" xmlns:aink="http://schemas.microsoft.com/office/drawing/2016/ink" xmlns:am3d="http://schemas.microsoft.com/office/drawing/2017/model3d" xmlns:o="urn:schemas-microsoft-com:office:office" xmlns:oel="http://schemas.microsoft.com/office/2019/extlst" xmlns:r="http://schemas.openxmlformats.org/officeDocument/2006/relationships" xmlns:m="http://schemas.openxmlformats.org/officeDocument/2006/math" xmlns:v="urn:schemas-microsoft-com:vml" xmlns:wp14="http://schemas.microsoft.com/office/word/2010/wordprocessingDrawing" xmlns:wp="http://schemas.openxmlformats.org/drawingml/2006/wordprocessingDrawing" xmlns:w10="urn:schemas-microsoft-com:office:word" xmlns:w="http://schemas.openxmlformats.org/wordprocessingml/2006/main" xmlns:w14="http://schemas.microsoft.com/office/word/2010/wordml" xmlns:w15="http://schemas.microsoft.com/office/word/2012/wordml" xmlns:w16cex="http://schemas.microsoft.com/office/word/2018/wordml/cex" xmlns:w16cid="http://schemas.microsoft.com/office/word/2016/wordml/cid" xmlns:w16="http://schemas.microsoft.com/office/word/2018/wordml" xmlns:w16du="http://schemas.microsoft.com/office/word/2023/wordml/word16du" xmlns:w16sdtdh="http://schemas.microsoft.com/office/word/2020/wordml/sdtdatahash" xmlns:w16se="http://schemas.microsoft.com/office/word/2015/wordml/symex" xmlns:wpg="http://schemas.microsoft.com/office/word/2010/wordprocessingGroup" xmlns:wpi="http://schemas.microsoft.com/office/word/2010/wordprocessingInk" xmlns:wne="http://schemas.microsoft.com/office/word/2006/wordml" xmlns:wps="http://schemas.microsoft.com/office/word/2010/wordprocessingShape" mc:Ignorable="w14 w15 w16se w16cid w16 w16cex w16sdtdh wp14">
   <w:footnote w:type="separator" w:id="-1">
     <w:p>
       <w:r>
@@ -7613,7 +7613,7 @@
 </file>
 
 <file path=word/numbering.xml><?xml version="1.0" encoding="utf-8"?>
-<w:numbering xmlns:wpc="http://schemas.microsoft.com/office/word/2010/wordprocessingCanvas" xmlns:cx="http://schemas.microsoft.com/office/drawing/2014/chartex" xmlns:cx1="http://schemas.microsoft.com/office/drawing/2015/9/8/chartex" xmlns:cx2="http://schemas.microsoft.com/office/drawing/2015/10/21/chartex" xmlns:cx3="http://schemas.microsoft.com/office/drawing/2016/5/9/chartex" xmlns:cx4="http://schemas.microsoft.com/office/drawing/2016/5/10/chartex" xmlns:cx5="http://schemas.microsoft.com/office/drawing/2016/5/11/chartex" xmlns:cx6="http://schemas.microsoft.com/office/drawing/2016/5/12/chartex" xmlns:cx7="http://schemas.microsoft.com/office/drawing/2016/5/13/chartex" xmlns:cx8="http://schemas.microsoft.com/office/drawing/2016/5/14/chartex" xmlns:mc="http://schemas.openxmlformats.org/markup-compatibility/2006" xmlns:aink="http://schemas.microsoft.com/office/drawing/2016/ink" xmlns:am3d="http://schemas.microsoft.com/office/drawing/2017/model3d" xmlns:o="urn:schemas-microsoft-com:office:office" xmlns:oel="http://schemas.microsoft.com/office/2019/extlst" xmlns:r="http://schemas.openxmlformats.org/officeDocument/2006/relationships" xmlns:m="http://schemas.openxmlformats.org/officeDocument/2006/math" xmlns:v="urn:schemas-microsoft-com:vml" xmlns:wp14="http://schemas.microsoft.com/office/word/2010/wordprocessingDrawing" xmlns:wp="http://schemas.openxmlformats.org/drawingml/2006/wordprocessingDrawing" xmlns:w10="urn:schemas-microsoft-com:office:word" xmlns:w="http://schemas.openxmlformats.org/wordprocessingml/2006/main" xmlns:w14="http://schemas.microsoft.com/office/word/2010/wordml" xmlns:w15="http://schemas.microsoft.com/office/word/2012/wordml" xmlns:w16cex="http://schemas.microsoft.com/office/word/2018/wordml/cex" xmlns:w16cid="http://schemas.microsoft.com/office/word/2016/wordml/cid" xmlns:w16="http://schemas.microsoft.com/office/word/2018/wordml" xmlns:w16sdtdh="http://schemas.microsoft.com/office/word/2020/wordml/sdtdatahash" xmlns:w16se="http://schemas.microsoft.com/office/word/2015/wordml/symex" xmlns:wpg="http://schemas.microsoft.com/office/word/2010/wordprocessingGroup" xmlns:wpi="http://schemas.microsoft.com/office/word/2010/wordprocessingInk" xmlns:wne="http://schemas.microsoft.com/office/word/2006/wordml" xmlns:wps="http://schemas.microsoft.com/office/word/2010/wordprocessingShape" mc:Ignorable="w14 w15 w16se w16cid w16 w16cex w16sdtdh wp14">
+<w:numbering xmlns:wpc="http://schemas.microsoft.com/office/word/2010/wordprocessingCanvas" xmlns:cx="http://schemas.microsoft.com/office/drawing/2014/chartex" xmlns:cx1="http://schemas.microsoft.com/office/drawing/2015/9/8/chartex" xmlns:cx2="http://schemas.microsoft.com/office/drawing/2015/10/21/chartex" xmlns:cx3="http://schemas.microsoft.com/office/drawing/2016/5/9/chartex" xmlns:cx4="http://schemas.microsoft.com/office/drawing/2016/5/10/chartex" xmlns:cx5="http://schemas.microsoft.com/office/drawing/2016/5/11/chartex" xmlns:cx6="http://schemas.microsoft.com/office/drawing/2016/5/12/chartex" xmlns:cx7="http://schemas.microsoft.com/office/drawing/2016/5/13/chartex" xmlns:cx8="http://schemas.microsoft.com/office/drawing/2016/5/14/chartex" xmlns:mc="http://schemas.openxmlformats.org/markup-compatibility/2006" xmlns:aink="http://schemas.microsoft.com/office/drawing/2016/ink" xmlns:am3d="http://schemas.microsoft.com/office/drawing/2017/model3d" xmlns:o="urn:schemas-microsoft-com:office:office" xmlns:oel="http://schemas.microsoft.com/office/2019/extlst" xmlns:r="http://schemas.openxmlformats.org/officeDocument/2006/relationships" xmlns:m="http://schemas.openxmlformats.org/officeDocument/2006/math" xmlns:v="urn:schemas-microsoft-com:vml" xmlns:wp14="http://schemas.microsoft.com/office/word/2010/wordprocessingDrawing" xmlns:wp="http://schemas.openxmlformats.org/drawingml/2006/wordprocessingDrawing" xmlns:w10="urn:schemas-microsoft-com:office:word" xmlns:w="http://schemas.openxmlformats.org/wordprocessingml/2006/main" xmlns:w14="http://schemas.microsoft.com/office/word/2010/wordml" xmlns:w15="http://schemas.microsoft.com/office/word/2012/wordml" xmlns:w16cex="http://schemas.microsoft.com/office/word/2018/wordml/cex" xmlns:w16cid="http://schemas.microsoft.com/office/word/2016/wordml/cid" xmlns:w16="http://schemas.microsoft.com/office/word/2018/wordml" xmlns:w16du="http://schemas.microsoft.com/office/word/2023/wordml/word16du" xmlns:w16sdtdh="http://schemas.microsoft.com/office/word/2020/wordml/sdtdatahash" xmlns:w16se="http://schemas.microsoft.com/office/word/2015/wordml/symex" xmlns:wpg="http://schemas.microsoft.com/office/word/2010/wordprocessingGroup" xmlns:wpi="http://schemas.microsoft.com/office/word/2010/wordprocessingInk" xmlns:wne="http://schemas.microsoft.com/office/word/2006/wordml" xmlns:wps="http://schemas.microsoft.com/office/word/2010/wordprocessingShape" mc:Ignorable="w14 w15 w16se w16cid w16 w16cex w16sdtdh wp14">
   <w:abstractNum w:abstractNumId="0" w15:restartNumberingAfterBreak="0">
     <w:nsid w:val="02FE67F5"/>
     <w:multiLevelType w:val="hybridMultilevel"/>

</xml_diff>